<commit_message>
update cr document for change request #2 "Reset the Values to null"
</commit_message>
<xml_diff>
--- a/Change-Request/ChangeRequest_Ticket_2_Defect_v1.0.docx
+++ b/Change-Request/ChangeRequest_Ticket_2_Defect_v1.0.docx
@@ -968,8 +968,6 @@
               </w:rPr>
               <w:t>CHANGE DESCRIPTION:</w:t>
             </w:r>
-            <w:bookmarkStart w:id="0" w:name="_GoBack"/>
-            <w:bookmarkEnd w:id="0"/>
           </w:p>
           <w:p>
             <w:pPr>
@@ -1130,14 +1128,7 @@
                 <w:rFonts w:ascii="Arial" w:hAnsi="Arial"/>
                 <w:sz w:val="16"/>
               </w:rPr>
-              <w:t>THIYAGARAJAN P (CM</w:t>
-            </w:r>
-            <w:r>
-              <w:rPr>
-                <w:rFonts w:ascii="Arial" w:hAnsi="Arial"/>
-                <w:sz w:val="16"/>
-              </w:rPr>
-              <w:t xml:space="preserve"> ) </w:t>
+              <w:t xml:space="preserve">THIYAGARAJAN P (CM ) </w:t>
             </w:r>
             <w:r>
               <w:rPr>
@@ -1193,14 +1184,7 @@
                 <w:rFonts w:ascii="Arial" w:hAnsi="Arial"/>
                 <w:sz w:val="16"/>
               </w:rPr>
-              <w:t xml:space="preserve">CHENG SIYUAN </w:t>
-            </w:r>
-            <w:r>
-              <w:rPr>
-                <w:rFonts w:ascii="Arial" w:hAnsi="Arial"/>
-                <w:sz w:val="16"/>
-              </w:rPr>
-              <w:t xml:space="preserve">   </w:t>
+              <w:t xml:space="preserve">CHENG SIYUAN    </w:t>
             </w:r>
             <w:r>
               <w:rPr>
@@ -1444,15 +1428,14 @@
               </w:rPr>
               <w:tab/>
             </w:r>
-            <w:proofErr w:type="spellStart"/>
-            <w:r>
-              <w:rPr>
-                <w:rFonts w:ascii="Arial" w:hAnsi="Arial"/>
-                <w:sz w:val="16"/>
-              </w:rPr>
-              <w:t>Yangmin</w:t>
-            </w:r>
-            <w:proofErr w:type="spellEnd"/>
+            <w:r>
+              <w:rPr>
+                <w:rFonts w:ascii="Arial" w:hAnsi="Arial"/>
+                <w:sz w:val="16"/>
+                <w:lang w:eastAsia="zh-CN"/>
+              </w:rPr>
+              <w:t xml:space="preserve"> Huang Cun</w:t>
+            </w:r>
           </w:p>
           <w:p>
             <w:pPr>
@@ -2277,22 +2260,31 @@
                 <w:rFonts w:ascii="Arial" w:hAnsi="Arial"/>
                 <w:sz w:val="16"/>
               </w:rPr>
-              <w:t xml:space="preserve">2 </w:t>
-            </w:r>
-            <w:r>
-              <w:rPr>
-                <w:rFonts w:ascii="Arial" w:hAnsi="Arial"/>
-                <w:sz w:val="16"/>
-              </w:rPr>
-              <w:t>man-days</w:t>
-            </w:r>
-            <w:r>
-              <w:rPr>
-                <w:rFonts w:ascii="Arial" w:hAnsi="Arial"/>
-                <w:sz w:val="16"/>
-              </w:rPr>
-              <w:tab/>
-              <w:t>__________</w:t>
+              <w:t>2 man-days</w:t>
+            </w:r>
+            <w:r>
+              <w:rPr>
+                <w:rFonts w:ascii="Arial" w:hAnsi="Arial"/>
+                <w:sz w:val="16"/>
+              </w:rPr>
+              <w:tab/>
+              <w:t>___</w:t>
+            </w:r>
+            <w:r>
+              <w:rPr>
+                <w:rFonts w:ascii="Arial" w:hAnsi="Arial"/>
+                <w:sz w:val="16"/>
+              </w:rPr>
+              <w:t>1</w:t>
+            </w:r>
+            <w:bookmarkStart w:id="0" w:name="_GoBack"/>
+            <w:bookmarkEnd w:id="0"/>
+            <w:r>
+              <w:rPr>
+                <w:rFonts w:ascii="Arial" w:hAnsi="Arial"/>
+                <w:sz w:val="16"/>
+              </w:rPr>
+              <w:t>______</w:t>
             </w:r>
             <w:r>
               <w:rPr>
@@ -2314,7 +2306,14 @@
                 <w:rFonts w:ascii="Arial" w:hAnsi="Arial"/>
                 <w:sz w:val="16"/>
               </w:rPr>
-              <w:t xml:space="preserve">Yang Min     </w:t>
+              <w:t>Huang Cun</w:t>
+            </w:r>
+            <w:r>
+              <w:rPr>
+                <w:rFonts w:ascii="Arial" w:hAnsi="Arial"/>
+                <w:sz w:val="16"/>
+              </w:rPr>
+              <w:t xml:space="preserve">  </w:t>
             </w:r>
             <w:r>
               <w:rPr>
@@ -2355,14 +2354,7 @@
                 <w:rFonts w:ascii="Arial" w:hAnsi="Arial"/>
                 <w:sz w:val="16"/>
               </w:rPr>
-              <w:t xml:space="preserve">1 </w:t>
-            </w:r>
-            <w:r>
-              <w:rPr>
-                <w:rFonts w:ascii="Arial" w:hAnsi="Arial"/>
-                <w:sz w:val="16"/>
-              </w:rPr>
-              <w:t>man-days</w:t>
+              <w:t>1 man-days</w:t>
             </w:r>
             <w:r>
               <w:rPr>
@@ -2392,23 +2384,7 @@
                 <w:rFonts w:ascii="Arial" w:hAnsi="Arial"/>
                 <w:sz w:val="16"/>
               </w:rPr>
-              <w:t xml:space="preserve">Liu </w:t>
-            </w:r>
-            <w:proofErr w:type="spellStart"/>
-            <w:r>
-              <w:rPr>
-                <w:rFonts w:ascii="Arial" w:hAnsi="Arial"/>
-                <w:sz w:val="16"/>
-              </w:rPr>
-              <w:t>Hebian</w:t>
-            </w:r>
-            <w:proofErr w:type="spellEnd"/>
-            <w:r>
-              <w:rPr>
-                <w:rFonts w:ascii="Arial" w:hAnsi="Arial"/>
-                <w:sz w:val="16"/>
-              </w:rPr>
-              <w:t xml:space="preserve">   </w:t>
+              <w:t xml:space="preserve">Liu Hebian   </w:t>
             </w:r>
             <w:r>
               <w:rPr>
@@ -2448,16 +2424,7 @@
                 <w:sz w:val="20"/>
                 <w:szCs w:val="20"/>
               </w:rPr>
-              <w:t>4</w:t>
-            </w:r>
-            <w:r>
-              <w:rPr>
-                <w:rFonts w:ascii="Arial" w:hAnsi="Arial"/>
-                <w:b/>
-                <w:sz w:val="20"/>
-                <w:szCs w:val="20"/>
-              </w:rPr>
-              <w:t xml:space="preserve"> man-days  </w:t>
+              <w:t xml:space="preserve">4 man-days  </w:t>
             </w:r>
             <w:r>
               <w:rPr>
@@ -2731,9 +2698,8 @@
                 <w:u w:val="single"/>
                 <w:lang w:val="fr-FR"/>
               </w:rPr>
-              <w:t xml:space="preserve">Chong Wei </w:t>
-            </w:r>
-            <w:proofErr w:type="gramStart"/>
+              <w:t xml:space="preserve">Chong Wei Lum </w:t>
+            </w:r>
             <w:r>
               <w:rPr>
                 <w:rFonts w:ascii="Arial" w:hAnsi="Arial"/>
@@ -2742,28 +2708,7 @@
                 <w:u w:val="single"/>
                 <w:lang w:val="fr-FR"/>
               </w:rPr>
-              <w:t xml:space="preserve">Lum </w:t>
-            </w:r>
-            <w:r>
-              <w:rPr>
-                <w:rFonts w:ascii="Arial" w:hAnsi="Arial"/>
-                <w:sz w:val="16"/>
-                <w:szCs w:val="16"/>
-                <w:u w:val="single"/>
-                <w:lang w:val="fr-FR"/>
-              </w:rPr>
-              <w:t>,</w:t>
-            </w:r>
-            <w:proofErr w:type="gramEnd"/>
-            <w:r>
-              <w:rPr>
-                <w:rFonts w:ascii="Arial" w:hAnsi="Arial"/>
-                <w:sz w:val="16"/>
-                <w:szCs w:val="16"/>
-                <w:u w:val="single"/>
-                <w:lang w:val="fr-FR"/>
-              </w:rPr>
-              <w:t xml:space="preserve"> Kenny _______________</w:t>
+              <w:t>, Kenny _______________</w:t>
             </w:r>
             <w:r>
               <w:rPr>
@@ -2772,27 +2717,7 @@
                 <w:szCs w:val="16"/>
                 <w:lang w:val="fr-FR"/>
               </w:rPr>
-              <w:t xml:space="preserve">________   </w:t>
-            </w:r>
-            <w:proofErr w:type="spellStart"/>
-            <w:r>
-              <w:rPr>
-                <w:rFonts w:ascii="Arial" w:hAnsi="Arial"/>
-                <w:sz w:val="16"/>
-                <w:szCs w:val="16"/>
-                <w:lang w:val="fr-FR"/>
-              </w:rPr>
-              <w:t>Designation</w:t>
-            </w:r>
-            <w:proofErr w:type="spellEnd"/>
-            <w:r>
-              <w:rPr>
-                <w:rFonts w:ascii="Arial" w:hAnsi="Arial"/>
-                <w:sz w:val="16"/>
-                <w:szCs w:val="16"/>
-                <w:lang w:val="fr-FR"/>
-              </w:rPr>
-              <w:t xml:space="preserve"> </w:t>
+              <w:t xml:space="preserve">________   Designation </w:t>
             </w:r>
             <w:r>
               <w:rPr>
@@ -2866,7 +2791,6 @@
               </w:rPr>
               <w:t xml:space="preserve">   </w:t>
             </w:r>
-            <w:proofErr w:type="spellStart"/>
             <w:r>
               <w:rPr>
                 <w:rFonts w:ascii="Arial" w:hAnsi="Arial"/>
@@ -2874,17 +2798,7 @@
                 <w:szCs w:val="16"/>
                 <w:lang w:val="fr-FR"/>
               </w:rPr>
-              <w:t>Designation</w:t>
-            </w:r>
-            <w:proofErr w:type="spellEnd"/>
-            <w:r>
-              <w:rPr>
-                <w:rFonts w:ascii="Arial" w:hAnsi="Arial"/>
-                <w:sz w:val="16"/>
-                <w:szCs w:val="16"/>
-                <w:lang w:val="fr-FR"/>
-              </w:rPr>
-              <w:t xml:space="preserve"> _____________________</w:t>
+              <w:t>Designation _____________________</w:t>
             </w:r>
             <w:r>
               <w:rPr>
@@ -2974,7 +2888,7 @@
       <w:r>
         <w:rPr>
           <w:noProof/>
-          <w:lang w:val="en-SG" w:eastAsia="en-SG"/>
+          <w:lang w:eastAsia="zh-CN"/>
         </w:rPr>
         <w:lastRenderedPageBreak/>
         <w:drawing>
@@ -3026,7 +2940,7 @@
       <w:r>
         <w:rPr>
           <w:noProof/>
-          <w:lang w:val="en-SG" w:eastAsia="en-SG"/>
+          <w:lang w:eastAsia="zh-CN"/>
         </w:rPr>
         <w:drawing>
           <wp:inline distT="0" distB="0" distL="0" distR="0">
@@ -3230,7 +3144,7 @@
         <w:sz w:val="20"/>
         <w:szCs w:val="20"/>
       </w:rPr>
-      <w:t>2</w:t>
+      <w:t>1</w:t>
     </w:r>
     <w:r>
       <w:rPr>
@@ -3686,7 +3600,7 @@
   <w:docDefaults>
     <w:rPrDefault>
       <w:rPr>
-        <w:rFonts w:ascii="Times" w:eastAsia="Times" w:hAnsi="Times" w:cs="Times New Roman"/>
+        <w:rFonts w:ascii="Times" w:eastAsiaTheme="minorEastAsia" w:hAnsi="Times" w:cs="Times New Roman"/>
         <w:lang w:val="en-IN" w:eastAsia="en-IN" w:bidi="ar-SA"/>
       </w:rPr>
     </w:rPrDefault>
@@ -4884,6 +4798,21 @@
 </file>
 
 <file path=customXml/item1.xml><?xml version="1.0" encoding="utf-8"?>
+<p:properties xmlns:p="http://schemas.microsoft.com/office/2006/metadata/properties" xmlns:xsi="http://www.w3.org/2001/XMLSchema-instance">
+  <documentManagement/>
+</p:properties>
+</file>
+
+<file path=customXml/item2.xml><?xml version="1.0" encoding="utf-8"?>
+<?mso-contentType ?>
+<FormTemplates xmlns="http://schemas.microsoft.com/sharepoint/v3/contenttype/forms">
+  <Display>DocumentLibraryForm</Display>
+  <Edit>DocumentLibraryForm</Edit>
+  <New>DocumentLibraryForm</New>
+</FormTemplates>
+</file>
+
+<file path=customXml/item3.xml><?xml version="1.0" encoding="utf-8"?>
 <ct:contentTypeSchema xmlns:ct="http://schemas.microsoft.com/office/2006/metadata/contentType" xmlns:ma="http://schemas.microsoft.com/office/2006/metadata/properties/metaAttributes" ct:_="" ma:_="" ma:contentTypeName="Document" ma:contentTypeID="0x010100B03F814BFDDC1A41AA3028DF6A3A4A84" ma:contentTypeVersion="0" ma:contentTypeDescription="Create a new document." ma:contentTypeScope="" ma:versionID="3425e7fe4270a40ee7c9278732a89f80">
   <xsd:schema xmlns:xsd="http://www.w3.org/2001/XMLSchema" xmlns:xs="http://www.w3.org/2001/XMLSchema" xmlns:p="http://schemas.microsoft.com/office/2006/metadata/properties" targetNamespace="http://schemas.microsoft.com/office/2006/metadata/properties" ma:root="true" ma:fieldsID="6834f8c0c0eabdc6c42b2f987c760c09">
     <xsd:element name="properties">
@@ -4997,22 +4926,23 @@
 </ct:contentTypeSchema>
 </file>
 
-<file path=customXml/item2.xml><?xml version="1.0" encoding="utf-8"?>
-<?mso-contentType ?>
-<FormTemplates xmlns="http://schemas.microsoft.com/sharepoint/v3/contenttype/forms">
-  <Display>DocumentLibraryForm</Display>
-  <Edit>DocumentLibraryForm</Edit>
-  <New>DocumentLibraryForm</New>
-</FormTemplates>
+<file path=customXml/itemProps1.xml><?xml version="1.0" encoding="utf-8"?>
+<ds:datastoreItem xmlns:ds="http://schemas.openxmlformats.org/officeDocument/2006/customXml" ds:itemID="{36C5C7FD-4599-479B-852D-67A674531B3C}">
+  <ds:schemaRefs>
+    <ds:schemaRef ds:uri="http://schemas.microsoft.com/office/2006/metadata/properties"/>
+  </ds:schemaRefs>
+</ds:datastoreItem>
 </file>
 
-<file path=customXml/item3.xml><?xml version="1.0" encoding="utf-8"?>
-<p:properties xmlns:p="http://schemas.microsoft.com/office/2006/metadata/properties" xmlns:xsi="http://www.w3.org/2001/XMLSchema-instance">
-  <documentManagement/>
-</p:properties>
+<file path=customXml/itemProps2.xml><?xml version="1.0" encoding="utf-8"?>
+<ds:datastoreItem xmlns:ds="http://schemas.openxmlformats.org/officeDocument/2006/customXml" ds:itemID="{5A573DD6-3414-4E58-8B90-51700EE991F2}">
+  <ds:schemaRefs>
+    <ds:schemaRef ds:uri="http://schemas.microsoft.com/sharepoint/v3/contenttype/forms"/>
+  </ds:schemaRefs>
+</ds:datastoreItem>
 </file>
 
-<file path=customXml/itemProps1.xml><?xml version="1.0" encoding="utf-8"?>
+<file path=customXml/itemProps3.xml><?xml version="1.0" encoding="utf-8"?>
 <ds:datastoreItem xmlns:ds="http://schemas.openxmlformats.org/officeDocument/2006/customXml" ds:itemID="{B00EE608-03A2-499F-B9DD-8C20F1868B5A}">
   <ds:schemaRefs>
     <ds:schemaRef ds:uri="http://schemas.microsoft.com/office/2006/metadata/contentType"/>
@@ -5026,20 +4956,4 @@
     <ds:schemaRef ds:uri="http://schemas.microsoft.com/office/infopath/2007/PartnerControls"/>
   </ds:schemaRefs>
 </ds:datastoreItem>
-</file>
-
-<file path=customXml/itemProps2.xml><?xml version="1.0" encoding="utf-8"?>
-<ds:datastoreItem xmlns:ds="http://schemas.openxmlformats.org/officeDocument/2006/customXml" ds:itemID="{5A573DD6-3414-4E58-8B90-51700EE991F2}">
-  <ds:schemaRefs>
-    <ds:schemaRef ds:uri="http://schemas.microsoft.com/sharepoint/v3/contenttype/forms"/>
-  </ds:schemaRefs>
-</ds:datastoreItem>
-</file>
-
-<file path=customXml/itemProps3.xml><?xml version="1.0" encoding="utf-8"?>
-<ds:datastoreItem xmlns:ds="http://schemas.openxmlformats.org/officeDocument/2006/customXml" ds:itemID="{36C5C7FD-4599-479B-852D-67A674531B3C}">
-  <ds:schemaRefs>
-    <ds:schemaRef ds:uri="http://schemas.microsoft.com/office/2006/metadata/properties"/>
-  </ds:schemaRefs>
-</ds:datastoreItem>
 </file>
</xml_diff>